<commit_message>
lazy loading and child routing
</commit_message>
<xml_diff>
--- a/javascript_question (1).docx
+++ b/javascript_question (1).docx
@@ -37,7 +37,7 @@
         <w:pStyle w:val="Normal"/>
         <w:numPr>
           <w:ilvl w:val="0"/>
-          <w:numId w:val="2"/>
+          <w:numId w:val="1"/>
         </w:numPr>
         <w:rPr>
           <w:sz w:val="30"/>
@@ -73,7 +73,7 @@
         <w:pStyle w:val="Normal"/>
         <w:numPr>
           <w:ilvl w:val="0"/>
-          <w:numId w:val="2"/>
+          <w:numId w:val="1"/>
         </w:numPr>
         <w:rPr>
           <w:sz w:val="30"/>
@@ -93,7 +93,7 @@
         <w:pStyle w:val="Normal"/>
         <w:numPr>
           <w:ilvl w:val="0"/>
-          <w:numId w:val="2"/>
+          <w:numId w:val="1"/>
         </w:numPr>
         <w:rPr>
           <w:sz w:val="30"/>
@@ -113,7 +113,7 @@
         <w:pStyle w:val="Normal"/>
         <w:numPr>
           <w:ilvl w:val="0"/>
-          <w:numId w:val="2"/>
+          <w:numId w:val="1"/>
         </w:numPr>
         <w:rPr>
           <w:sz w:val="30"/>
@@ -133,7 +133,7 @@
         <w:pStyle w:val="Normal"/>
         <w:numPr>
           <w:ilvl w:val="0"/>
-          <w:numId w:val="2"/>
+          <w:numId w:val="1"/>
         </w:numPr>
         <w:rPr>
           <w:sz w:val="30"/>
@@ -153,7 +153,7 @@
         <w:pStyle w:val="Normal"/>
         <w:numPr>
           <w:ilvl w:val="0"/>
-          <w:numId w:val="2"/>
+          <w:numId w:val="1"/>
         </w:numPr>
         <w:rPr>
           <w:sz w:val="30"/>
@@ -173,7 +173,7 @@
         <w:pStyle w:val="Normal"/>
         <w:numPr>
           <w:ilvl w:val="0"/>
-          <w:numId w:val="2"/>
+          <w:numId w:val="1"/>
         </w:numPr>
         <w:rPr>
           <w:sz w:val="30"/>
@@ -193,7 +193,7 @@
         <w:pStyle w:val="Normal"/>
         <w:numPr>
           <w:ilvl w:val="0"/>
-          <w:numId w:val="2"/>
+          <w:numId w:val="1"/>
         </w:numPr>
         <w:rPr>
           <w:sz w:val="30"/>
@@ -220,7 +220,7 @@
         <w:pStyle w:val="Normal"/>
         <w:numPr>
           <w:ilvl w:val="0"/>
-          <w:numId w:val="2"/>
+          <w:numId w:val="1"/>
         </w:numPr>
         <w:rPr>
           <w:sz w:val="30"/>
@@ -247,7 +247,27 @@
         <w:pStyle w:val="Normal"/>
         <w:numPr>
           <w:ilvl w:val="0"/>
-          <w:numId w:val="2"/>
+          <w:numId w:val="1"/>
+        </w:numPr>
+        <w:rPr>
+          <w:sz w:val="30"/>
+          <w:szCs w:val="30"/>
+        </w:rPr>
+      </w:pPr>
+      <w:r>
+        <w:rPr>
+          <w:sz w:val="30"/>
+          <w:szCs w:val="30"/>
+        </w:rPr>
+        <w:t>Function Statement v/s Function Expression.</w:t>
+      </w:r>
+    </w:p>
+    <w:p>
+      <w:pPr>
+        <w:pStyle w:val="Normal"/>
+        <w:numPr>
+          <w:ilvl w:val="0"/>
+          <w:numId w:val="1"/>
         </w:numPr>
         <w:rPr>
           <w:sz w:val="30"/>
@@ -267,7 +287,7 @@
         <w:pStyle w:val="Normal"/>
         <w:numPr>
           <w:ilvl w:val="0"/>
-          <w:numId w:val="2"/>
+          <w:numId w:val="1"/>
         </w:numPr>
         <w:rPr>
           <w:sz w:val="30"/>
@@ -287,7 +307,7 @@
         <w:pStyle w:val="Normal"/>
         <w:numPr>
           <w:ilvl w:val="0"/>
-          <w:numId w:val="2"/>
+          <w:numId w:val="1"/>
         </w:numPr>
         <w:rPr>
           <w:sz w:val="30"/>
@@ -307,7 +327,7 @@
         <w:pStyle w:val="Normal"/>
         <w:numPr>
           <w:ilvl w:val="0"/>
-          <w:numId w:val="2"/>
+          <w:numId w:val="1"/>
         </w:numPr>
         <w:rPr>
           <w:sz w:val="30"/>
@@ -327,7 +347,7 @@
         <w:pStyle w:val="Normal"/>
         <w:numPr>
           <w:ilvl w:val="0"/>
-          <w:numId w:val="2"/>
+          <w:numId w:val="1"/>
         </w:numPr>
         <w:rPr>
           <w:sz w:val="30"/>
@@ -347,7 +367,7 @@
         <w:pStyle w:val="Normal"/>
         <w:numPr>
           <w:ilvl w:val="0"/>
-          <w:numId w:val="2"/>
+          <w:numId w:val="1"/>
         </w:numPr>
         <w:rPr>
           <w:sz w:val="30"/>
@@ -367,7 +387,7 @@
         <w:pStyle w:val="Normal"/>
         <w:numPr>
           <w:ilvl w:val="0"/>
-          <w:numId w:val="2"/>
+          <w:numId w:val="1"/>
         </w:numPr>
         <w:rPr>
           <w:sz w:val="30"/>
@@ -387,7 +407,7 @@
         <w:pStyle w:val="Normal"/>
         <w:numPr>
           <w:ilvl w:val="0"/>
-          <w:numId w:val="2"/>
+          <w:numId w:val="1"/>
         </w:numPr>
         <w:rPr>
           <w:sz w:val="30"/>
@@ -407,7 +427,7 @@
         <w:pStyle w:val="Normal"/>
         <w:numPr>
           <w:ilvl w:val="0"/>
-          <w:numId w:val="2"/>
+          <w:numId w:val="1"/>
         </w:numPr>
         <w:rPr>
           <w:sz w:val="30"/>
@@ -427,7 +447,7 @@
         <w:pStyle w:val="Normal"/>
         <w:numPr>
           <w:ilvl w:val="0"/>
-          <w:numId w:val="2"/>
+          <w:numId w:val="1"/>
         </w:numPr>
         <w:rPr>
           <w:sz w:val="30"/>
@@ -447,7 +467,7 @@
         <w:pStyle w:val="Normal"/>
         <w:numPr>
           <w:ilvl w:val="0"/>
-          <w:numId w:val="2"/>
+          <w:numId w:val="1"/>
         </w:numPr>
         <w:rPr>
           <w:sz w:val="30"/>
@@ -467,7 +487,7 @@
         <w:pStyle w:val="Normal"/>
         <w:numPr>
           <w:ilvl w:val="0"/>
-          <w:numId w:val="2"/>
+          <w:numId w:val="1"/>
         </w:numPr>
         <w:rPr>
           <w:sz w:val="30"/>
@@ -487,7 +507,7 @@
         <w:pStyle w:val="Normal"/>
         <w:numPr>
           <w:ilvl w:val="0"/>
-          <w:numId w:val="2"/>
+          <w:numId w:val="1"/>
         </w:numPr>
         <w:rPr>
           <w:sz w:val="30"/>
@@ -507,7 +527,7 @@
         <w:pStyle w:val="Normal"/>
         <w:numPr>
           <w:ilvl w:val="0"/>
-          <w:numId w:val="2"/>
+          <w:numId w:val="1"/>
         </w:numPr>
         <w:rPr>
           <w:sz w:val="30"/>
@@ -552,7 +572,7 @@
         <w:pStyle w:val="Normal"/>
         <w:numPr>
           <w:ilvl w:val="0"/>
-          <w:numId w:val="2"/>
+          <w:numId w:val="1"/>
         </w:numPr>
         <w:rPr/>
       </w:pPr>
@@ -561,22 +581,15 @@
           <w:sz w:val="30"/>
           <w:szCs w:val="30"/>
         </w:rPr>
-        <w:t xml:space="preserve">How to get the last index of a string in javascript </w:t>
-      </w:r>
-      <w:r>
-        <w:rPr>
-          <w:sz w:val="30"/>
-          <w:szCs w:val="30"/>
-        </w:rPr>
-        <w:t>lastIndexOf</w:t>
-      </w:r>
-    </w:p>
-    <w:p>
-      <w:pPr>
-        <w:pStyle w:val="Normal"/>
-        <w:numPr>
-          <w:ilvl w:val="0"/>
-          <w:numId w:val="2"/>
+        <w:t>How to get the last index of a string in javascript lastIndexOf</w:t>
+      </w:r>
+    </w:p>
+    <w:p>
+      <w:pPr>
+        <w:pStyle w:val="Normal"/>
+        <w:numPr>
+          <w:ilvl w:val="0"/>
+          <w:numId w:val="1"/>
         </w:numPr>
         <w:rPr>
           <w:sz w:val="30"/>
@@ -596,7 +609,7 @@
         <w:pStyle w:val="Normal"/>
         <w:numPr>
           <w:ilvl w:val="0"/>
-          <w:numId w:val="2"/>
+          <w:numId w:val="1"/>
         </w:numPr>
         <w:rPr>
           <w:sz w:val="30"/>
@@ -616,7 +629,7 @@
         <w:pStyle w:val="Normal"/>
         <w:numPr>
           <w:ilvl w:val="0"/>
-          <w:numId w:val="2"/>
+          <w:numId w:val="1"/>
         </w:numPr>
         <w:rPr>
           <w:sz w:val="30"/>
@@ -636,7 +649,7 @@
         <w:pStyle w:val="Normal"/>
         <w:numPr>
           <w:ilvl w:val="0"/>
-          <w:numId w:val="2"/>
+          <w:numId w:val="1"/>
         </w:numPr>
         <w:rPr>
           <w:sz w:val="30"/>
@@ -656,7 +669,7 @@
         <w:pStyle w:val="Normal"/>
         <w:numPr>
           <w:ilvl w:val="0"/>
-          <w:numId w:val="2"/>
+          <w:numId w:val="1"/>
         </w:numPr>
         <w:rPr>
           <w:sz w:val="30"/>
@@ -676,7 +689,7 @@
         <w:pStyle w:val="Normal"/>
         <w:numPr>
           <w:ilvl w:val="0"/>
-          <w:numId w:val="2"/>
+          <w:numId w:val="1"/>
         </w:numPr>
         <w:rPr>
           <w:sz w:val="30"/>
@@ -696,7 +709,7 @@
         <w:pStyle w:val="Normal"/>
         <w:numPr>
           <w:ilvl w:val="0"/>
-          <w:numId w:val="2"/>
+          <w:numId w:val="1"/>
         </w:numPr>
         <w:rPr>
           <w:sz w:val="30"/>
@@ -716,7 +729,7 @@
         <w:pStyle w:val="Normal"/>
         <w:numPr>
           <w:ilvl w:val="0"/>
-          <w:numId w:val="2"/>
+          <w:numId w:val="1"/>
         </w:numPr>
         <w:rPr>
           <w:sz w:val="30"/>
@@ -736,7 +749,7 @@
         <w:pStyle w:val="Normal"/>
         <w:numPr>
           <w:ilvl w:val="0"/>
-          <w:numId w:val="2"/>
+          <w:numId w:val="1"/>
         </w:numPr>
         <w:rPr>
           <w:sz w:val="30"/>
@@ -756,7 +769,7 @@
         <w:pStyle w:val="Normal"/>
         <w:numPr>
           <w:ilvl w:val="0"/>
-          <w:numId w:val="2"/>
+          <w:numId w:val="1"/>
         </w:numPr>
         <w:rPr>
           <w:sz w:val="30"/>
@@ -776,7 +789,7 @@
         <w:pStyle w:val="Normal"/>
         <w:numPr>
           <w:ilvl w:val="0"/>
-          <w:numId w:val="2"/>
+          <w:numId w:val="1"/>
         </w:numPr>
         <w:rPr>
           <w:sz w:val="30"/>
@@ -796,7 +809,7 @@
         <w:pStyle w:val="Normal"/>
         <w:numPr>
           <w:ilvl w:val="0"/>
-          <w:numId w:val="2"/>
+          <w:numId w:val="1"/>
         </w:numPr>
         <w:rPr>
           <w:sz w:val="30"/>
@@ -816,7 +829,7 @@
         <w:pStyle w:val="Normal"/>
         <w:numPr>
           <w:ilvl w:val="0"/>
-          <w:numId w:val="2"/>
+          <w:numId w:val="1"/>
         </w:numPr>
         <w:rPr>
           <w:sz w:val="30"/>
@@ -836,7 +849,7 @@
         <w:pStyle w:val="Normal"/>
         <w:numPr>
           <w:ilvl w:val="0"/>
-          <w:numId w:val="2"/>
+          <w:numId w:val="1"/>
         </w:numPr>
         <w:rPr>
           <w:sz w:val="30"/>
@@ -856,7 +869,7 @@
         <w:pStyle w:val="Normal"/>
         <w:numPr>
           <w:ilvl w:val="0"/>
-          <w:numId w:val="2"/>
+          <w:numId w:val="1"/>
         </w:numPr>
         <w:rPr>
           <w:sz w:val="30"/>
@@ -876,7 +889,7 @@
         <w:pStyle w:val="Normal"/>
         <w:numPr>
           <w:ilvl w:val="0"/>
-          <w:numId w:val="2"/>
+          <w:numId w:val="1"/>
         </w:numPr>
         <w:rPr>
           <w:sz w:val="30"/>
@@ -896,7 +909,7 @@
         <w:pStyle w:val="Normal"/>
         <w:numPr>
           <w:ilvl w:val="0"/>
-          <w:numId w:val="2"/>
+          <w:numId w:val="1"/>
         </w:numPr>
         <w:rPr>
           <w:sz w:val="30"/>
@@ -916,7 +929,7 @@
         <w:pStyle w:val="Normal"/>
         <w:numPr>
           <w:ilvl w:val="0"/>
-          <w:numId w:val="2"/>
+          <w:numId w:val="1"/>
         </w:numPr>
         <w:rPr>
           <w:sz w:val="30"/>
@@ -936,7 +949,7 @@
         <w:pStyle w:val="Normal"/>
         <w:numPr>
           <w:ilvl w:val="0"/>
-          <w:numId w:val="2"/>
+          <w:numId w:val="1"/>
         </w:numPr>
         <w:rPr>
           <w:sz w:val="30"/>
@@ -956,7 +969,7 @@
         <w:pStyle w:val="Normal"/>
         <w:numPr>
           <w:ilvl w:val="0"/>
-          <w:numId w:val="2"/>
+          <w:numId w:val="1"/>
         </w:numPr>
         <w:rPr>
           <w:sz w:val="30"/>
@@ -976,7 +989,7 @@
         <w:pStyle w:val="Normal"/>
         <w:numPr>
           <w:ilvl w:val="0"/>
-          <w:numId w:val="2"/>
+          <w:numId w:val="1"/>
         </w:numPr>
         <w:rPr>
           <w:sz w:val="30"/>
@@ -996,7 +1009,7 @@
         <w:pStyle w:val="Normal"/>
         <w:numPr>
           <w:ilvl w:val="0"/>
-          <w:numId w:val="2"/>
+          <w:numId w:val="1"/>
         </w:numPr>
         <w:rPr>
           <w:sz w:val="30"/>
@@ -1016,7 +1029,7 @@
         <w:pStyle w:val="Normal"/>
         <w:numPr>
           <w:ilvl w:val="0"/>
-          <w:numId w:val="2"/>
+          <w:numId w:val="1"/>
         </w:numPr>
         <w:rPr>
           <w:sz w:val="30"/>
@@ -1036,7 +1049,7 @@
         <w:pStyle w:val="Normal"/>
         <w:numPr>
           <w:ilvl w:val="0"/>
-          <w:numId w:val="2"/>
+          <w:numId w:val="1"/>
         </w:numPr>
         <w:rPr>
           <w:sz w:val="30"/>
@@ -1056,7 +1069,7 @@
         <w:pStyle w:val="Normal"/>
         <w:numPr>
           <w:ilvl w:val="0"/>
-          <w:numId w:val="2"/>
+          <w:numId w:val="1"/>
         </w:numPr>
         <w:rPr>
           <w:sz w:val="30"/>
@@ -1076,7 +1089,7 @@
         <w:pStyle w:val="Normal"/>
         <w:numPr>
           <w:ilvl w:val="0"/>
-          <w:numId w:val="2"/>
+          <w:numId w:val="1"/>
         </w:numPr>
         <w:rPr>
           <w:sz w:val="30"/>
@@ -1096,7 +1109,7 @@
         <w:pStyle w:val="Normal"/>
         <w:numPr>
           <w:ilvl w:val="0"/>
-          <w:numId w:val="2"/>
+          <w:numId w:val="1"/>
         </w:numPr>
         <w:rPr>
           <w:sz w:val="30"/>
@@ -1116,7 +1129,7 @@
         <w:pStyle w:val="Normal"/>
         <w:numPr>
           <w:ilvl w:val="0"/>
-          <w:numId w:val="2"/>
+          <w:numId w:val="1"/>
         </w:numPr>
         <w:rPr>
           <w:sz w:val="30"/>
@@ -1136,7 +1149,7 @@
         <w:pStyle w:val="Normal"/>
         <w:numPr>
           <w:ilvl w:val="0"/>
-          <w:numId w:val="2"/>
+          <w:numId w:val="1"/>
         </w:numPr>
         <w:rPr>
           <w:sz w:val="30"/>
@@ -1156,7 +1169,7 @@
         <w:pStyle w:val="Normal"/>
         <w:numPr>
           <w:ilvl w:val="0"/>
-          <w:numId w:val="2"/>
+          <w:numId w:val="1"/>
         </w:numPr>
         <w:rPr>
           <w:sz w:val="30"/>
@@ -1176,7 +1189,7 @@
         <w:pStyle w:val="Normal"/>
         <w:numPr>
           <w:ilvl w:val="0"/>
-          <w:numId w:val="2"/>
+          <w:numId w:val="1"/>
         </w:numPr>
         <w:rPr>
           <w:sz w:val="30"/>
@@ -1196,7 +1209,7 @@
         <w:pStyle w:val="Normal"/>
         <w:numPr>
           <w:ilvl w:val="0"/>
-          <w:numId w:val="2"/>
+          <w:numId w:val="1"/>
         </w:numPr>
         <w:rPr>
           <w:sz w:val="30"/>
@@ -1216,7 +1229,7 @@
         <w:pStyle w:val="Normal"/>
         <w:numPr>
           <w:ilvl w:val="0"/>
-          <w:numId w:val="2"/>
+          <w:numId w:val="1"/>
         </w:numPr>
         <w:rPr>
           <w:sz w:val="30"/>
@@ -1237,6 +1250,673 @@
         <w:pStyle w:val="Normal"/>
         <w:numPr>
           <w:ilvl w:val="0"/>
+          <w:numId w:val="1"/>
+        </w:numPr>
+        <w:rPr>
+          <w:sz w:val="30"/>
+          <w:szCs w:val="30"/>
+        </w:rPr>
+      </w:pPr>
+      <w:r>
+        <w:rPr>
+          <w:sz w:val="30"/>
+          <w:szCs w:val="30"/>
+        </w:rPr>
+        <w:t>Differenctiate between process.nextTick() and setImmediate()</w:t>
+      </w:r>
+    </w:p>
+    <w:p>
+      <w:pPr>
+        <w:pStyle w:val="Normal"/>
+        <w:numPr>
+          <w:ilvl w:val="0"/>
+          <w:numId w:val="1"/>
+        </w:numPr>
+        <w:rPr>
+          <w:sz w:val="30"/>
+          <w:szCs w:val="30"/>
+        </w:rPr>
+      </w:pPr>
+      <w:r>
+        <w:rPr>
+          <w:sz w:val="30"/>
+          <w:szCs w:val="30"/>
+        </w:rPr>
+        <w:t>What is node.js stream</w:t>
+      </w:r>
+    </w:p>
+    <w:p>
+      <w:pPr>
+        <w:pStyle w:val="Normal"/>
+        <w:numPr>
+          <w:ilvl w:val="0"/>
+          <w:numId w:val="1"/>
+        </w:numPr>
+        <w:rPr>
+          <w:sz w:val="30"/>
+          <w:szCs w:val="30"/>
+        </w:rPr>
+      </w:pPr>
+      <w:r>
+        <w:rPr>
+          <w:sz w:val="30"/>
+          <w:szCs w:val="30"/>
+        </w:rPr>
+        <w:t>What is middleware</w:t>
+      </w:r>
+    </w:p>
+    <w:p>
+      <w:pPr>
+        <w:pStyle w:val="Normal"/>
+        <w:numPr>
+          <w:ilvl w:val="0"/>
+          <w:numId w:val="1"/>
+        </w:numPr>
+        <w:rPr>
+          <w:sz w:val="30"/>
+          <w:szCs w:val="30"/>
+        </w:rPr>
+      </w:pPr>
+      <w:r>
+        <w:rPr>
+          <w:sz w:val="30"/>
+          <w:szCs w:val="30"/>
+        </w:rPr>
+        <w:t>Explain what a reactor pattern in node.js</w:t>
+      </w:r>
+    </w:p>
+    <w:p>
+      <w:pPr>
+        <w:pStyle w:val="Normal"/>
+        <w:numPr>
+          <w:ilvl w:val="0"/>
+          <w:numId w:val="1"/>
+        </w:numPr>
+        <w:rPr>
+          <w:sz w:val="30"/>
+          <w:szCs w:val="30"/>
+        </w:rPr>
+      </w:pPr>
+      <w:r>
+        <w:rPr>
+          <w:sz w:val="30"/>
+          <w:szCs w:val="30"/>
+        </w:rPr>
+        <w:t>Describes the exit code of Node.js</w:t>
+      </w:r>
+    </w:p>
+    <w:p>
+      <w:pPr>
+        <w:pStyle w:val="Normal"/>
+        <w:numPr>
+          <w:ilvl w:val="0"/>
+          <w:numId w:val="1"/>
+        </w:numPr>
+        <w:rPr>
+          <w:sz w:val="30"/>
+          <w:szCs w:val="30"/>
+        </w:rPr>
+      </w:pPr>
+      <w:r>
+        <w:rPr>
+          <w:sz w:val="30"/>
+          <w:szCs w:val="30"/>
+        </w:rPr>
+        <w:t>What is an EventEmitter in node.js</w:t>
+      </w:r>
+    </w:p>
+    <w:p>
+      <w:pPr>
+        <w:pStyle w:val="Normal"/>
+        <w:numPr>
+          <w:ilvl w:val="0"/>
+          <w:numId w:val="1"/>
+        </w:numPr>
+        <w:rPr>
+          <w:sz w:val="30"/>
+          <w:szCs w:val="30"/>
+        </w:rPr>
+      </w:pPr>
+      <w:r>
+        <w:rPr>
+          <w:sz w:val="30"/>
+          <w:szCs w:val="30"/>
+        </w:rPr>
+        <w:t>What is a thread pool and which library handles it in node.js</w:t>
+      </w:r>
+    </w:p>
+    <w:p>
+      <w:pPr>
+        <w:pStyle w:val="Normal"/>
+        <w:numPr>
+          <w:ilvl w:val="0"/>
+          <w:numId w:val="1"/>
+        </w:numPr>
+        <w:rPr>
+          <w:sz w:val="30"/>
+          <w:szCs w:val="30"/>
+        </w:rPr>
+      </w:pPr>
+      <w:r>
+        <w:rPr>
+          <w:sz w:val="30"/>
+          <w:szCs w:val="30"/>
+        </w:rPr>
+        <w:t>What is purpose of NODE_ENV</w:t>
+      </w:r>
+    </w:p>
+    <w:p>
+      <w:pPr>
+        <w:pStyle w:val="Normal"/>
+        <w:numPr>
+          <w:ilvl w:val="0"/>
+          <w:numId w:val="1"/>
+        </w:numPr>
+        <w:rPr>
+          <w:sz w:val="30"/>
+          <w:szCs w:val="30"/>
+        </w:rPr>
+      </w:pPr>
+      <w:r>
+        <w:rPr>
+          <w:sz w:val="30"/>
+          <w:szCs w:val="30"/>
+        </w:rPr>
+        <w:t>How would you connection mongodb database to node application</w:t>
+      </w:r>
+    </w:p>
+    <w:p>
+      <w:pPr>
+        <w:pStyle w:val="Normal"/>
+        <w:numPr>
+          <w:ilvl w:val="0"/>
+          <w:numId w:val="1"/>
+        </w:numPr>
+        <w:rPr>
+          <w:sz w:val="30"/>
+          <w:szCs w:val="30"/>
+        </w:rPr>
+      </w:pPr>
+      <w:r>
+        <w:rPr>
+          <w:sz w:val="30"/>
+          <w:szCs w:val="30"/>
+        </w:rPr>
+        <w:t>What are different type of http request</w:t>
+      </w:r>
+    </w:p>
+    <w:p>
+      <w:pPr>
+        <w:pStyle w:val="Normal"/>
+        <w:numPr>
+          <w:ilvl w:val="0"/>
+          <w:numId w:val="1"/>
+        </w:numPr>
+        <w:rPr>
+          <w:sz w:val="30"/>
+          <w:szCs w:val="30"/>
+        </w:rPr>
+      </w:pPr>
+      <w:r>
+        <w:rPr>
+          <w:sz w:val="30"/>
+          <w:szCs w:val="30"/>
+        </w:rPr>
+        <w:t>What is difference between get and post</w:t>
+      </w:r>
+    </w:p>
+    <w:p>
+      <w:pPr>
+        <w:pStyle w:val="Normal"/>
+        <w:numPr>
+          <w:ilvl w:val="0"/>
+          <w:numId w:val="1"/>
+        </w:numPr>
+        <w:rPr>
+          <w:sz w:val="30"/>
+          <w:szCs w:val="30"/>
+        </w:rPr>
+      </w:pPr>
+      <w:r>
+        <w:rPr>
+          <w:sz w:val="30"/>
+          <w:szCs w:val="30"/>
+        </w:rPr>
+        <w:t>What is query string and how to send the data in get request</w:t>
+      </w:r>
+    </w:p>
+    <w:p>
+      <w:pPr>
+        <w:pStyle w:val="Normal"/>
+        <w:numPr>
+          <w:ilvl w:val="0"/>
+          <w:numId w:val="1"/>
+        </w:numPr>
+        <w:rPr>
+          <w:sz w:val="30"/>
+          <w:szCs w:val="30"/>
+        </w:rPr>
+      </w:pPr>
+      <w:r>
+        <w:rPr>
+          <w:sz w:val="30"/>
+          <w:szCs w:val="30"/>
+        </w:rPr>
+        <w:t>What is the use body parser</w:t>
+      </w:r>
+    </w:p>
+    <w:p>
+      <w:pPr>
+        <w:pStyle w:val="Normal"/>
+        <w:numPr>
+          <w:ilvl w:val="0"/>
+          <w:numId w:val="1"/>
+        </w:numPr>
+        <w:rPr>
+          <w:sz w:val="30"/>
+          <w:szCs w:val="30"/>
+        </w:rPr>
+      </w:pPr>
+      <w:r>
+        <w:rPr>
+          <w:sz w:val="30"/>
+          <w:szCs w:val="30"/>
+        </w:rPr>
+        <w:t>How to set the path of static file in express</w:t>
+      </w:r>
+    </w:p>
+    <w:p>
+      <w:pPr>
+        <w:pStyle w:val="Normal"/>
+        <w:numPr>
+          <w:ilvl w:val="0"/>
+          <w:numId w:val="1"/>
+        </w:numPr>
+        <w:rPr>
+          <w:sz w:val="30"/>
+          <w:szCs w:val="30"/>
+        </w:rPr>
+      </w:pPr>
+      <w:r>
+        <w:rPr>
+          <w:sz w:val="30"/>
+          <w:szCs w:val="30"/>
+        </w:rPr>
+        <w:t>What are types of Middleware in express ? Explain with suitable example</w:t>
+      </w:r>
+    </w:p>
+    <w:p>
+      <w:pPr>
+        <w:pStyle w:val="Normal"/>
+        <w:numPr>
+          <w:ilvl w:val="0"/>
+          <w:numId w:val="1"/>
+        </w:numPr>
+        <w:rPr>
+          <w:sz w:val="30"/>
+          <w:szCs w:val="30"/>
+        </w:rPr>
+      </w:pPr>
+      <w:r>
+        <w:rPr>
+          <w:sz w:val="30"/>
+          <w:szCs w:val="30"/>
+        </w:rPr>
+        <w:t>Does order of middleware matters in express.</w:t>
+      </w:r>
+    </w:p>
+    <w:p>
+      <w:pPr>
+        <w:pStyle w:val="Normal"/>
+        <w:numPr>
+          <w:ilvl w:val="0"/>
+          <w:numId w:val="1"/>
+        </w:numPr>
+        <w:rPr>
+          <w:sz w:val="30"/>
+          <w:szCs w:val="30"/>
+        </w:rPr>
+      </w:pPr>
+      <w:r>
+        <w:rPr>
+          <w:sz w:val="30"/>
+          <w:szCs w:val="30"/>
+        </w:rPr>
+        <w:t>What is express.js</w:t>
+      </w:r>
+    </w:p>
+    <w:p>
+      <w:pPr>
+        <w:pStyle w:val="Normal"/>
+        <w:numPr>
+          <w:ilvl w:val="0"/>
+          <w:numId w:val="1"/>
+        </w:numPr>
+        <w:rPr>
+          <w:sz w:val="30"/>
+          <w:szCs w:val="30"/>
+        </w:rPr>
+      </w:pPr>
+      <w:r>
+        <w:rPr>
+          <w:sz w:val="30"/>
+          <w:szCs w:val="30"/>
+        </w:rPr>
+        <w:t>What are some distinctive features of Express</w:t>
+      </w:r>
+    </w:p>
+    <w:p>
+      <w:pPr>
+        <w:pStyle w:val="Normal"/>
+        <w:numPr>
+          <w:ilvl w:val="0"/>
+          <w:numId w:val="1"/>
+        </w:numPr>
+        <w:rPr>
+          <w:sz w:val="30"/>
+          <w:szCs w:val="30"/>
+        </w:rPr>
+      </w:pPr>
+      <w:r>
+        <w:rPr>
+          <w:sz w:val="30"/>
+          <w:szCs w:val="30"/>
+        </w:rPr>
+        <w:t>is Express.js fron-end or backend framework?</w:t>
+      </w:r>
+    </w:p>
+    <w:p>
+      <w:pPr>
+        <w:pStyle w:val="Normal"/>
+        <w:numPr>
+          <w:ilvl w:val="0"/>
+          <w:numId w:val="1"/>
+        </w:numPr>
+        <w:rPr>
+          <w:sz w:val="30"/>
+          <w:szCs w:val="30"/>
+        </w:rPr>
+      </w:pPr>
+      <w:r>
+        <w:rPr>
+          <w:sz w:val="30"/>
+          <w:szCs w:val="30"/>
+        </w:rPr>
+        <w:t>Why do we use express.js</w:t>
+      </w:r>
+    </w:p>
+    <w:p>
+      <w:pPr>
+        <w:pStyle w:val="Normal"/>
+        <w:numPr>
+          <w:ilvl w:val="0"/>
+          <w:numId w:val="1"/>
+        </w:numPr>
+        <w:rPr>
+          <w:sz w:val="30"/>
+          <w:szCs w:val="30"/>
+        </w:rPr>
+      </w:pPr>
+      <w:r>
+        <w:rPr>
+          <w:sz w:val="30"/>
+          <w:szCs w:val="30"/>
+        </w:rPr>
+        <w:t>What is difference between express.js and node.js</w:t>
+      </w:r>
+    </w:p>
+    <w:p>
+      <w:pPr>
+        <w:pStyle w:val="Normal"/>
+        <w:numPr>
+          <w:ilvl w:val="0"/>
+          <w:numId w:val="1"/>
+        </w:numPr>
+        <w:rPr>
+          <w:sz w:val="30"/>
+          <w:szCs w:val="30"/>
+        </w:rPr>
+      </w:pPr>
+      <w:r>
+        <w:rPr>
+          <w:sz w:val="30"/>
+          <w:szCs w:val="30"/>
+        </w:rPr>
+        <w:t>What do you understand by Scaffolding in Express.Js</w:t>
+      </w:r>
+    </w:p>
+    <w:p>
+      <w:pPr>
+        <w:pStyle w:val="Normal"/>
+        <w:numPr>
+          <w:ilvl w:val="0"/>
+          <w:numId w:val="1"/>
+        </w:numPr>
+        <w:rPr>
+          <w:sz w:val="30"/>
+          <w:szCs w:val="30"/>
+        </w:rPr>
+      </w:pPr>
+      <w:r>
+        <w:rPr>
+          <w:sz w:val="30"/>
+          <w:szCs w:val="30"/>
+        </w:rPr>
+        <w:t>Which are the argument available to an Express.Js route handler function</w:t>
+      </w:r>
+    </w:p>
+    <w:p>
+      <w:pPr>
+        <w:pStyle w:val="Normal"/>
+        <w:numPr>
+          <w:ilvl w:val="0"/>
+          <w:numId w:val="1"/>
+        </w:numPr>
+        <w:rPr>
+          <w:sz w:val="30"/>
+          <w:szCs w:val="30"/>
+        </w:rPr>
+      </w:pPr>
+      <w:r>
+        <w:rPr>
+          <w:sz w:val="30"/>
+          <w:szCs w:val="30"/>
+        </w:rPr>
+        <w:t>How can you allow CORS in Express.jS?</w:t>
+      </w:r>
+    </w:p>
+    <w:p>
+      <w:pPr>
+        <w:pStyle w:val="Normal"/>
+        <w:numPr>
+          <w:ilvl w:val="0"/>
+          <w:numId w:val="1"/>
+        </w:numPr>
+        <w:rPr>
+          <w:sz w:val="30"/>
+          <w:szCs w:val="30"/>
+        </w:rPr>
+      </w:pPr>
+      <w:r>
+        <w:rPr>
+          <w:sz w:val="30"/>
+          <w:szCs w:val="30"/>
+        </w:rPr>
+        <w:t>How can you deal with Error handling in Express.js? Explain with an example</w:t>
+      </w:r>
+    </w:p>
+    <w:p>
+      <w:pPr>
+        <w:pStyle w:val="Normal"/>
+        <w:numPr>
+          <w:ilvl w:val="0"/>
+          <w:numId w:val="1"/>
+        </w:numPr>
+        <w:rPr>
+          <w:sz w:val="30"/>
+          <w:szCs w:val="30"/>
+        </w:rPr>
+      </w:pPr>
+      <w:r>
+        <w:rPr>
+          <w:sz w:val="30"/>
+          <w:szCs w:val="30"/>
+        </w:rPr>
+        <w:t>Write a code to start serving static file Express.JS</w:t>
+      </w:r>
+    </w:p>
+    <w:p>
+      <w:pPr>
+        <w:pStyle w:val="Normal"/>
+        <w:numPr>
+          <w:ilvl w:val="0"/>
+          <w:numId w:val="1"/>
+        </w:numPr>
+        <w:rPr>
+          <w:sz w:val="30"/>
+          <w:szCs w:val="30"/>
+        </w:rPr>
+      </w:pPr>
+      <w:r>
+        <w:rPr>
+          <w:sz w:val="30"/>
+          <w:szCs w:val="30"/>
+        </w:rPr>
+        <w:t>How can we render plain HTML in express</w:t>
+      </w:r>
+    </w:p>
+    <w:p>
+      <w:pPr>
+        <w:pStyle w:val="Normal"/>
+        <w:numPr>
+          <w:ilvl w:val="0"/>
+          <w:numId w:val="1"/>
+        </w:numPr>
+        <w:rPr>
+          <w:sz w:val="30"/>
+          <w:szCs w:val="30"/>
+        </w:rPr>
+      </w:pPr>
+      <w:r>
+        <w:rPr>
+          <w:sz w:val="30"/>
+          <w:szCs w:val="30"/>
+        </w:rPr>
+        <w:t>How can we send the data while rendering page in express</w:t>
+      </w:r>
+    </w:p>
+    <w:p>
+      <w:pPr>
+        <w:pStyle w:val="Normal"/>
+        <w:numPr>
+          <w:ilvl w:val="0"/>
+          <w:numId w:val="1"/>
+        </w:numPr>
+        <w:rPr>
+          <w:sz w:val="30"/>
+          <w:szCs w:val="30"/>
+        </w:rPr>
+      </w:pPr>
+      <w:r>
+        <w:rPr>
+          <w:sz w:val="30"/>
+          <w:szCs w:val="30"/>
+        </w:rPr>
+        <w:t>How to enable debugging in express app?</w:t>
+      </w:r>
+    </w:p>
+    <w:p>
+      <w:pPr>
+        <w:pStyle w:val="Normal"/>
+        <w:numPr>
+          <w:ilvl w:val="0"/>
+          <w:numId w:val="1"/>
+        </w:numPr>
+        <w:rPr>
+          <w:sz w:val="30"/>
+          <w:szCs w:val="30"/>
+        </w:rPr>
+      </w:pPr>
+      <w:r>
+        <w:rPr>
+          <w:sz w:val="30"/>
+          <w:szCs w:val="30"/>
+        </w:rPr>
+        <w:t>What is routing and How routing works in express</w:t>
+      </w:r>
+    </w:p>
+    <w:p>
+      <w:pPr>
+        <w:pStyle w:val="Normal"/>
+        <w:numPr>
+          <w:ilvl w:val="0"/>
+          <w:numId w:val="1"/>
+        </w:numPr>
+        <w:rPr>
+          <w:sz w:val="30"/>
+          <w:szCs w:val="30"/>
+        </w:rPr>
+      </w:pPr>
+      <w:r>
+        <w:rPr>
+          <w:sz w:val="30"/>
+          <w:szCs w:val="30"/>
+        </w:rPr>
+        <w:t>How dynamic routing works in express.js</w:t>
+      </w:r>
+    </w:p>
+    <w:p>
+      <w:pPr>
+        <w:pStyle w:val="Normal"/>
+        <w:rPr>
+          <w:sz w:val="30"/>
+          <w:szCs w:val="30"/>
+        </w:rPr>
+      </w:pPr>
+      <w:r>
+        <w:rPr>
+          <w:sz w:val="30"/>
+          <w:szCs w:val="30"/>
+        </w:rPr>
+        <w:t xml:space="preserve">     </w:t>
+      </w:r>
+    </w:p>
+    <w:p>
+      <w:pPr>
+        <w:pStyle w:val="Normal"/>
+        <w:rPr>
+          <w:sz w:val="30"/>
+          <w:szCs w:val="30"/>
+        </w:rPr>
+      </w:pPr>
+      <w:r>
+        <w:rPr>
+          <w:sz w:val="30"/>
+          <w:szCs w:val="30"/>
+        </w:rPr>
+      </w:r>
+    </w:p>
+    <w:p>
+      <w:pPr>
+        <w:pStyle w:val="Normal"/>
+        <w:rPr>
+          <w:sz w:val="30"/>
+          <w:szCs w:val="30"/>
+        </w:rPr>
+      </w:pPr>
+      <w:r>
+        <w:rPr>
+          <w:sz w:val="30"/>
+          <w:szCs w:val="30"/>
+        </w:rPr>
+        <w:t>Database :-</w:t>
+      </w:r>
+    </w:p>
+    <w:p>
+      <w:pPr>
+        <w:pStyle w:val="Normal"/>
+        <w:numPr>
+          <w:ilvl w:val="0"/>
           <w:numId w:val="2"/>
         </w:numPr>
         <w:rPr>
@@ -1249,7 +1929,7 @@
           <w:sz w:val="30"/>
           <w:szCs w:val="30"/>
         </w:rPr>
-        <w:t>Differenctiate between process.nextTick() and setImmediate()</w:t>
+        <w:t>What do you understand by term database ?</w:t>
       </w:r>
     </w:p>
     <w:p>
@@ -1269,7 +1949,7 @@
           <w:sz w:val="30"/>
           <w:szCs w:val="30"/>
         </w:rPr>
-        <w:t>What is node.js stream</w:t>
+        <w:t>Define DBMS</w:t>
       </w:r>
     </w:p>
     <w:p>
@@ -1289,7 +1969,7 @@
           <w:sz w:val="30"/>
           <w:szCs w:val="30"/>
         </w:rPr>
-        <w:t>What is middleware</w:t>
+        <w:t>Define RDBMS</w:t>
       </w:r>
     </w:p>
     <w:p>
@@ -1309,7 +1989,7 @@
           <w:sz w:val="30"/>
           <w:szCs w:val="30"/>
         </w:rPr>
-        <w:t>Explain what a reactor pattern in node.js</w:t>
+        <w:t>What are various type of relationships in database? define them</w:t>
       </w:r>
     </w:p>
     <w:p>
@@ -1329,7 +2009,7 @@
           <w:sz w:val="30"/>
           <w:szCs w:val="30"/>
         </w:rPr>
-        <w:t>Describes the exit code of Node.js</w:t>
+        <w:t>Explain normalization</w:t>
       </w:r>
     </w:p>
     <w:p>
@@ -1349,7 +2029,7 @@
           <w:sz w:val="30"/>
           <w:szCs w:val="30"/>
         </w:rPr>
-        <w:t>What is an EventEmitter in node.js</w:t>
+        <w:t>What are different types of normalization?</w:t>
       </w:r>
     </w:p>
     <w:p>
@@ -1369,7 +2049,7 @@
           <w:sz w:val="30"/>
           <w:szCs w:val="30"/>
         </w:rPr>
-        <w:t>What is a thread pool and which library handles it in node.js</w:t>
+        <w:t>What is SQL ?</w:t>
       </w:r>
     </w:p>
     <w:p>
@@ -1389,7 +2069,7 @@
           <w:sz w:val="30"/>
           <w:szCs w:val="30"/>
         </w:rPr>
-        <w:t>What is purpose of NODE_ENV</w:t>
+        <w:t>How many  SQL statement used ? Define them</w:t>
       </w:r>
     </w:p>
     <w:p>
@@ -1409,7 +2089,7 @@
           <w:sz w:val="30"/>
           <w:szCs w:val="30"/>
         </w:rPr>
-        <w:t>How would you connection mongodb database to node application</w:t>
+        <w:t>Enlist some commands of DDL , DML and DCL</w:t>
       </w:r>
     </w:p>
     <w:p>
@@ -1429,7 +2109,7 @@
           <w:sz w:val="30"/>
           <w:szCs w:val="30"/>
         </w:rPr>
-        <w:t>What are different type of http request</w:t>
+        <w:t>Explain the term record, field and table in database</w:t>
       </w:r>
     </w:p>
     <w:p>
@@ -1449,7 +2129,7 @@
           <w:sz w:val="30"/>
           <w:szCs w:val="30"/>
         </w:rPr>
-        <w:t>What is difference between get and post</w:t>
+        <w:t>What is view in database</w:t>
       </w:r>
     </w:p>
     <w:p>
@@ -1469,7 +2149,7 @@
           <w:sz w:val="30"/>
           <w:szCs w:val="30"/>
         </w:rPr>
-        <w:t>What is query string and how to send the data in get request</w:t>
+        <w:t>What are advantage and disadvantage of view?</w:t>
       </w:r>
     </w:p>
     <w:p>
@@ -1489,7 +2169,7 @@
           <w:sz w:val="30"/>
           <w:szCs w:val="30"/>
         </w:rPr>
-        <w:t>What is the use body parser</w:t>
+        <w:t>Define Entity , Entity Type and Entity Set</w:t>
       </w:r>
     </w:p>
     <w:p>
@@ -1509,7 +2189,7 @@
           <w:sz w:val="30"/>
           <w:szCs w:val="30"/>
         </w:rPr>
-        <w:t>How to set the path of static file in express</w:t>
+        <w:t xml:space="preserve">Define a weak entity set </w:t>
       </w:r>
     </w:p>
     <w:p>
@@ -1529,7 +2209,7 @@
           <w:sz w:val="30"/>
           <w:szCs w:val="30"/>
         </w:rPr>
-        <w:t>What are types of Middleware in express ? Explain with suitable example</w:t>
+        <w:t>What do you undestand by join ? Explain different types of Join</w:t>
       </w:r>
     </w:p>
     <w:p>
@@ -1549,7 +2229,7 @@
           <w:sz w:val="30"/>
           <w:szCs w:val="30"/>
         </w:rPr>
-        <w:t>Does order of middleware matters in express.</w:t>
+        <w:t>What is self join</w:t>
       </w:r>
     </w:p>
     <w:p>
@@ -1569,7 +2249,7 @@
           <w:sz w:val="30"/>
           <w:szCs w:val="30"/>
         </w:rPr>
-        <w:t>What is express.js</w:t>
+        <w:t xml:space="preserve">Explain Primary key, Foreign key, unique key, composite key, super key </w:t>
       </w:r>
     </w:p>
     <w:p>
@@ -1589,7 +2269,7 @@
           <w:sz w:val="30"/>
           <w:szCs w:val="30"/>
         </w:rPr>
-        <w:t>What are some distinctive features of Express</w:t>
+        <w:t>What is projection in database?</w:t>
       </w:r>
     </w:p>
     <w:p>
@@ -1609,7 +2289,7 @@
           <w:sz w:val="30"/>
           <w:szCs w:val="30"/>
         </w:rPr>
-        <w:t>is Express.js fron-end or backend framework?</w:t>
+        <w:t>What is difference between delete, truncate and drop command</w:t>
       </w:r>
     </w:p>
     <w:p>
@@ -1629,7 +2309,7 @@
           <w:sz w:val="30"/>
           <w:szCs w:val="30"/>
         </w:rPr>
-        <w:t>Why do we use express.js</w:t>
+        <w:t>Based on given table, solve the following query ?</w:t>
       </w:r>
     </w:p>
     <w:p>
@@ -1638,673 +2318,6 @@
         <w:numPr>
           <w:ilvl w:val="0"/>
           <w:numId w:val="2"/>
-        </w:numPr>
-        <w:rPr>
-          <w:sz w:val="30"/>
-          <w:szCs w:val="30"/>
-        </w:rPr>
-      </w:pPr>
-      <w:r>
-        <w:rPr>
-          <w:sz w:val="30"/>
-          <w:szCs w:val="30"/>
-        </w:rPr>
-        <w:t>What is difference between express.js and node.js</w:t>
-      </w:r>
-    </w:p>
-    <w:p>
-      <w:pPr>
-        <w:pStyle w:val="Normal"/>
-        <w:numPr>
-          <w:ilvl w:val="0"/>
-          <w:numId w:val="2"/>
-        </w:numPr>
-        <w:rPr>
-          <w:sz w:val="30"/>
-          <w:szCs w:val="30"/>
-        </w:rPr>
-      </w:pPr>
-      <w:r>
-        <w:rPr>
-          <w:sz w:val="30"/>
-          <w:szCs w:val="30"/>
-        </w:rPr>
-        <w:t>What do you understand by Scaffolding in Express.Js</w:t>
-      </w:r>
-    </w:p>
-    <w:p>
-      <w:pPr>
-        <w:pStyle w:val="Normal"/>
-        <w:numPr>
-          <w:ilvl w:val="0"/>
-          <w:numId w:val="2"/>
-        </w:numPr>
-        <w:rPr>
-          <w:sz w:val="30"/>
-          <w:szCs w:val="30"/>
-        </w:rPr>
-      </w:pPr>
-      <w:r>
-        <w:rPr>
-          <w:sz w:val="30"/>
-          <w:szCs w:val="30"/>
-        </w:rPr>
-        <w:t>Which are the argument available to an Express.Js route handler function</w:t>
-      </w:r>
-    </w:p>
-    <w:p>
-      <w:pPr>
-        <w:pStyle w:val="Normal"/>
-        <w:numPr>
-          <w:ilvl w:val="0"/>
-          <w:numId w:val="2"/>
-        </w:numPr>
-        <w:rPr>
-          <w:sz w:val="30"/>
-          <w:szCs w:val="30"/>
-        </w:rPr>
-      </w:pPr>
-      <w:r>
-        <w:rPr>
-          <w:sz w:val="30"/>
-          <w:szCs w:val="30"/>
-        </w:rPr>
-        <w:t>How can you allow CORS in Express.jS?</w:t>
-      </w:r>
-    </w:p>
-    <w:p>
-      <w:pPr>
-        <w:pStyle w:val="Normal"/>
-        <w:numPr>
-          <w:ilvl w:val="0"/>
-          <w:numId w:val="2"/>
-        </w:numPr>
-        <w:rPr>
-          <w:sz w:val="30"/>
-          <w:szCs w:val="30"/>
-        </w:rPr>
-      </w:pPr>
-      <w:r>
-        <w:rPr>
-          <w:sz w:val="30"/>
-          <w:szCs w:val="30"/>
-        </w:rPr>
-        <w:t>How can you deal with Error handling in Express.js? Explain with an example</w:t>
-      </w:r>
-    </w:p>
-    <w:p>
-      <w:pPr>
-        <w:pStyle w:val="Normal"/>
-        <w:numPr>
-          <w:ilvl w:val="0"/>
-          <w:numId w:val="2"/>
-        </w:numPr>
-        <w:rPr>
-          <w:sz w:val="30"/>
-          <w:szCs w:val="30"/>
-        </w:rPr>
-      </w:pPr>
-      <w:r>
-        <w:rPr>
-          <w:sz w:val="30"/>
-          <w:szCs w:val="30"/>
-        </w:rPr>
-        <w:t>Write a code to start serving static file Express.JS</w:t>
-      </w:r>
-    </w:p>
-    <w:p>
-      <w:pPr>
-        <w:pStyle w:val="Normal"/>
-        <w:numPr>
-          <w:ilvl w:val="0"/>
-          <w:numId w:val="2"/>
-        </w:numPr>
-        <w:rPr>
-          <w:sz w:val="30"/>
-          <w:szCs w:val="30"/>
-        </w:rPr>
-      </w:pPr>
-      <w:r>
-        <w:rPr>
-          <w:sz w:val="30"/>
-          <w:szCs w:val="30"/>
-        </w:rPr>
-        <w:t>How can we render plain HTML in express</w:t>
-      </w:r>
-    </w:p>
-    <w:p>
-      <w:pPr>
-        <w:pStyle w:val="Normal"/>
-        <w:numPr>
-          <w:ilvl w:val="0"/>
-          <w:numId w:val="2"/>
-        </w:numPr>
-        <w:rPr>
-          <w:sz w:val="30"/>
-          <w:szCs w:val="30"/>
-        </w:rPr>
-      </w:pPr>
-      <w:r>
-        <w:rPr>
-          <w:sz w:val="30"/>
-          <w:szCs w:val="30"/>
-        </w:rPr>
-        <w:t>How can we send the data while rendering page in express</w:t>
-      </w:r>
-    </w:p>
-    <w:p>
-      <w:pPr>
-        <w:pStyle w:val="Normal"/>
-        <w:numPr>
-          <w:ilvl w:val="0"/>
-          <w:numId w:val="2"/>
-        </w:numPr>
-        <w:rPr>
-          <w:sz w:val="30"/>
-          <w:szCs w:val="30"/>
-        </w:rPr>
-      </w:pPr>
-      <w:r>
-        <w:rPr>
-          <w:sz w:val="30"/>
-          <w:szCs w:val="30"/>
-        </w:rPr>
-        <w:t>How to enable debugging in express app?</w:t>
-      </w:r>
-    </w:p>
-    <w:p>
-      <w:pPr>
-        <w:pStyle w:val="Normal"/>
-        <w:numPr>
-          <w:ilvl w:val="0"/>
-          <w:numId w:val="2"/>
-        </w:numPr>
-        <w:rPr>
-          <w:sz w:val="30"/>
-          <w:szCs w:val="30"/>
-        </w:rPr>
-      </w:pPr>
-      <w:r>
-        <w:rPr>
-          <w:sz w:val="30"/>
-          <w:szCs w:val="30"/>
-        </w:rPr>
-        <w:t>What is routing and How routing works in express</w:t>
-      </w:r>
-    </w:p>
-    <w:p>
-      <w:pPr>
-        <w:pStyle w:val="Normal"/>
-        <w:numPr>
-          <w:ilvl w:val="0"/>
-          <w:numId w:val="2"/>
-        </w:numPr>
-        <w:rPr>
-          <w:sz w:val="30"/>
-          <w:szCs w:val="30"/>
-        </w:rPr>
-      </w:pPr>
-      <w:r>
-        <w:rPr>
-          <w:sz w:val="30"/>
-          <w:szCs w:val="30"/>
-        </w:rPr>
-        <w:t>How dynamic routing works in express.js</w:t>
-      </w:r>
-    </w:p>
-    <w:p>
-      <w:pPr>
-        <w:pStyle w:val="Normal"/>
-        <w:rPr>
-          <w:sz w:val="30"/>
-          <w:szCs w:val="30"/>
-        </w:rPr>
-      </w:pPr>
-      <w:r>
-        <w:rPr>
-          <w:sz w:val="30"/>
-          <w:szCs w:val="30"/>
-        </w:rPr>
-        <w:t xml:space="preserve">     </w:t>
-      </w:r>
-    </w:p>
-    <w:p>
-      <w:pPr>
-        <w:pStyle w:val="Normal"/>
-        <w:rPr>
-          <w:sz w:val="30"/>
-          <w:szCs w:val="30"/>
-        </w:rPr>
-      </w:pPr>
-      <w:r>
-        <w:rPr>
-          <w:sz w:val="30"/>
-          <w:szCs w:val="30"/>
-        </w:rPr>
-      </w:r>
-    </w:p>
-    <w:p>
-      <w:pPr>
-        <w:pStyle w:val="Normal"/>
-        <w:rPr>
-          <w:sz w:val="30"/>
-          <w:szCs w:val="30"/>
-        </w:rPr>
-      </w:pPr>
-      <w:r>
-        <w:rPr>
-          <w:sz w:val="30"/>
-          <w:szCs w:val="30"/>
-        </w:rPr>
-        <w:t>Database :-</w:t>
-      </w:r>
-    </w:p>
-    <w:p>
-      <w:pPr>
-        <w:pStyle w:val="Normal"/>
-        <w:numPr>
-          <w:ilvl w:val="0"/>
-          <w:numId w:val="3"/>
-        </w:numPr>
-        <w:rPr>
-          <w:sz w:val="30"/>
-          <w:szCs w:val="30"/>
-        </w:rPr>
-      </w:pPr>
-      <w:r>
-        <w:rPr>
-          <w:sz w:val="30"/>
-          <w:szCs w:val="30"/>
-        </w:rPr>
-        <w:t>What do you understand by term database ?</w:t>
-      </w:r>
-    </w:p>
-    <w:p>
-      <w:pPr>
-        <w:pStyle w:val="Normal"/>
-        <w:numPr>
-          <w:ilvl w:val="0"/>
-          <w:numId w:val="3"/>
-        </w:numPr>
-        <w:rPr>
-          <w:sz w:val="30"/>
-          <w:szCs w:val="30"/>
-        </w:rPr>
-      </w:pPr>
-      <w:r>
-        <w:rPr>
-          <w:sz w:val="30"/>
-          <w:szCs w:val="30"/>
-        </w:rPr>
-        <w:t>Define DBMS</w:t>
-      </w:r>
-    </w:p>
-    <w:p>
-      <w:pPr>
-        <w:pStyle w:val="Normal"/>
-        <w:numPr>
-          <w:ilvl w:val="0"/>
-          <w:numId w:val="3"/>
-        </w:numPr>
-        <w:rPr>
-          <w:sz w:val="30"/>
-          <w:szCs w:val="30"/>
-        </w:rPr>
-      </w:pPr>
-      <w:r>
-        <w:rPr>
-          <w:sz w:val="30"/>
-          <w:szCs w:val="30"/>
-        </w:rPr>
-        <w:t>Define RDBMS</w:t>
-      </w:r>
-    </w:p>
-    <w:p>
-      <w:pPr>
-        <w:pStyle w:val="Normal"/>
-        <w:numPr>
-          <w:ilvl w:val="0"/>
-          <w:numId w:val="3"/>
-        </w:numPr>
-        <w:rPr>
-          <w:sz w:val="30"/>
-          <w:szCs w:val="30"/>
-        </w:rPr>
-      </w:pPr>
-      <w:r>
-        <w:rPr>
-          <w:sz w:val="30"/>
-          <w:szCs w:val="30"/>
-        </w:rPr>
-        <w:t>What are various type of relationships in database? define them</w:t>
-      </w:r>
-    </w:p>
-    <w:p>
-      <w:pPr>
-        <w:pStyle w:val="Normal"/>
-        <w:numPr>
-          <w:ilvl w:val="0"/>
-          <w:numId w:val="3"/>
-        </w:numPr>
-        <w:rPr>
-          <w:sz w:val="30"/>
-          <w:szCs w:val="30"/>
-        </w:rPr>
-      </w:pPr>
-      <w:r>
-        <w:rPr>
-          <w:sz w:val="30"/>
-          <w:szCs w:val="30"/>
-        </w:rPr>
-        <w:t>Explain normalization</w:t>
-      </w:r>
-    </w:p>
-    <w:p>
-      <w:pPr>
-        <w:pStyle w:val="Normal"/>
-        <w:numPr>
-          <w:ilvl w:val="0"/>
-          <w:numId w:val="3"/>
-        </w:numPr>
-        <w:rPr>
-          <w:sz w:val="30"/>
-          <w:szCs w:val="30"/>
-        </w:rPr>
-      </w:pPr>
-      <w:r>
-        <w:rPr>
-          <w:sz w:val="30"/>
-          <w:szCs w:val="30"/>
-        </w:rPr>
-        <w:t>What are different types of normalization?</w:t>
-      </w:r>
-    </w:p>
-    <w:p>
-      <w:pPr>
-        <w:pStyle w:val="Normal"/>
-        <w:numPr>
-          <w:ilvl w:val="0"/>
-          <w:numId w:val="3"/>
-        </w:numPr>
-        <w:rPr>
-          <w:sz w:val="30"/>
-          <w:szCs w:val="30"/>
-        </w:rPr>
-      </w:pPr>
-      <w:r>
-        <w:rPr>
-          <w:sz w:val="30"/>
-          <w:szCs w:val="30"/>
-        </w:rPr>
-        <w:t>What is SQL ?</w:t>
-      </w:r>
-    </w:p>
-    <w:p>
-      <w:pPr>
-        <w:pStyle w:val="Normal"/>
-        <w:numPr>
-          <w:ilvl w:val="0"/>
-          <w:numId w:val="3"/>
-        </w:numPr>
-        <w:rPr>
-          <w:sz w:val="30"/>
-          <w:szCs w:val="30"/>
-        </w:rPr>
-      </w:pPr>
-      <w:r>
-        <w:rPr>
-          <w:sz w:val="30"/>
-          <w:szCs w:val="30"/>
-        </w:rPr>
-        <w:t>How many  SQL statement used ? Define them</w:t>
-      </w:r>
-    </w:p>
-    <w:p>
-      <w:pPr>
-        <w:pStyle w:val="Normal"/>
-        <w:numPr>
-          <w:ilvl w:val="0"/>
-          <w:numId w:val="3"/>
-        </w:numPr>
-        <w:rPr>
-          <w:sz w:val="30"/>
-          <w:szCs w:val="30"/>
-        </w:rPr>
-      </w:pPr>
-      <w:r>
-        <w:rPr>
-          <w:sz w:val="30"/>
-          <w:szCs w:val="30"/>
-        </w:rPr>
-        <w:t>Enlist some commands of DDL , DML and DCL</w:t>
-      </w:r>
-    </w:p>
-    <w:p>
-      <w:pPr>
-        <w:pStyle w:val="Normal"/>
-        <w:numPr>
-          <w:ilvl w:val="0"/>
-          <w:numId w:val="3"/>
-        </w:numPr>
-        <w:rPr>
-          <w:sz w:val="30"/>
-          <w:szCs w:val="30"/>
-        </w:rPr>
-      </w:pPr>
-      <w:r>
-        <w:rPr>
-          <w:sz w:val="30"/>
-          <w:szCs w:val="30"/>
-        </w:rPr>
-        <w:t>Explain the term record, field and table in database</w:t>
-      </w:r>
-    </w:p>
-    <w:p>
-      <w:pPr>
-        <w:pStyle w:val="Normal"/>
-        <w:numPr>
-          <w:ilvl w:val="0"/>
-          <w:numId w:val="3"/>
-        </w:numPr>
-        <w:rPr>
-          <w:sz w:val="30"/>
-          <w:szCs w:val="30"/>
-        </w:rPr>
-      </w:pPr>
-      <w:r>
-        <w:rPr>
-          <w:sz w:val="30"/>
-          <w:szCs w:val="30"/>
-        </w:rPr>
-        <w:t>What is view in database</w:t>
-      </w:r>
-    </w:p>
-    <w:p>
-      <w:pPr>
-        <w:pStyle w:val="Normal"/>
-        <w:numPr>
-          <w:ilvl w:val="0"/>
-          <w:numId w:val="3"/>
-        </w:numPr>
-        <w:rPr>
-          <w:sz w:val="30"/>
-          <w:szCs w:val="30"/>
-        </w:rPr>
-      </w:pPr>
-      <w:r>
-        <w:rPr>
-          <w:sz w:val="30"/>
-          <w:szCs w:val="30"/>
-        </w:rPr>
-        <w:t>What are advantage and disadvantage of view?</w:t>
-      </w:r>
-    </w:p>
-    <w:p>
-      <w:pPr>
-        <w:pStyle w:val="Normal"/>
-        <w:numPr>
-          <w:ilvl w:val="0"/>
-          <w:numId w:val="3"/>
-        </w:numPr>
-        <w:rPr>
-          <w:sz w:val="30"/>
-          <w:szCs w:val="30"/>
-        </w:rPr>
-      </w:pPr>
-      <w:r>
-        <w:rPr>
-          <w:sz w:val="30"/>
-          <w:szCs w:val="30"/>
-        </w:rPr>
-        <w:t>Define Entity , Entity Type and Entity Set</w:t>
-      </w:r>
-    </w:p>
-    <w:p>
-      <w:pPr>
-        <w:pStyle w:val="Normal"/>
-        <w:numPr>
-          <w:ilvl w:val="0"/>
-          <w:numId w:val="3"/>
-        </w:numPr>
-        <w:rPr>
-          <w:sz w:val="30"/>
-          <w:szCs w:val="30"/>
-        </w:rPr>
-      </w:pPr>
-      <w:r>
-        <w:rPr>
-          <w:sz w:val="30"/>
-          <w:szCs w:val="30"/>
-        </w:rPr>
-        <w:t xml:space="preserve">Define a weak entity set </w:t>
-      </w:r>
-    </w:p>
-    <w:p>
-      <w:pPr>
-        <w:pStyle w:val="Normal"/>
-        <w:numPr>
-          <w:ilvl w:val="0"/>
-          <w:numId w:val="3"/>
-        </w:numPr>
-        <w:rPr>
-          <w:sz w:val="30"/>
-          <w:szCs w:val="30"/>
-        </w:rPr>
-      </w:pPr>
-      <w:r>
-        <w:rPr>
-          <w:sz w:val="30"/>
-          <w:szCs w:val="30"/>
-        </w:rPr>
-        <w:t>What do you undestand by join ? Explain different types of Join</w:t>
-      </w:r>
-    </w:p>
-    <w:p>
-      <w:pPr>
-        <w:pStyle w:val="Normal"/>
-        <w:numPr>
-          <w:ilvl w:val="0"/>
-          <w:numId w:val="3"/>
-        </w:numPr>
-        <w:rPr>
-          <w:sz w:val="30"/>
-          <w:szCs w:val="30"/>
-        </w:rPr>
-      </w:pPr>
-      <w:r>
-        <w:rPr>
-          <w:sz w:val="30"/>
-          <w:szCs w:val="30"/>
-        </w:rPr>
-        <w:t>What is self join</w:t>
-      </w:r>
-    </w:p>
-    <w:p>
-      <w:pPr>
-        <w:pStyle w:val="Normal"/>
-        <w:numPr>
-          <w:ilvl w:val="0"/>
-          <w:numId w:val="3"/>
-        </w:numPr>
-        <w:rPr>
-          <w:sz w:val="30"/>
-          <w:szCs w:val="30"/>
-        </w:rPr>
-      </w:pPr>
-      <w:r>
-        <w:rPr>
-          <w:sz w:val="30"/>
-          <w:szCs w:val="30"/>
-        </w:rPr>
-        <w:t xml:space="preserve">Explain Primary key, Foreign key, unique key, composite key, super key </w:t>
-      </w:r>
-    </w:p>
-    <w:p>
-      <w:pPr>
-        <w:pStyle w:val="Normal"/>
-        <w:numPr>
-          <w:ilvl w:val="0"/>
-          <w:numId w:val="3"/>
-        </w:numPr>
-        <w:rPr>
-          <w:sz w:val="30"/>
-          <w:szCs w:val="30"/>
-        </w:rPr>
-      </w:pPr>
-      <w:r>
-        <w:rPr>
-          <w:sz w:val="30"/>
-          <w:szCs w:val="30"/>
-        </w:rPr>
-        <w:t>What is projection in database?</w:t>
-      </w:r>
-    </w:p>
-    <w:p>
-      <w:pPr>
-        <w:pStyle w:val="Normal"/>
-        <w:numPr>
-          <w:ilvl w:val="0"/>
-          <w:numId w:val="3"/>
-        </w:numPr>
-        <w:rPr>
-          <w:sz w:val="30"/>
-          <w:szCs w:val="30"/>
-        </w:rPr>
-      </w:pPr>
-      <w:r>
-        <w:rPr>
-          <w:sz w:val="30"/>
-          <w:szCs w:val="30"/>
-        </w:rPr>
-        <w:t>What is difference between delete, truncate and drop command</w:t>
-      </w:r>
-    </w:p>
-    <w:p>
-      <w:pPr>
-        <w:pStyle w:val="Normal"/>
-        <w:numPr>
-          <w:ilvl w:val="0"/>
-          <w:numId w:val="3"/>
-        </w:numPr>
-        <w:rPr>
-          <w:sz w:val="30"/>
-          <w:szCs w:val="30"/>
-        </w:rPr>
-      </w:pPr>
-      <w:r>
-        <w:rPr>
-          <w:sz w:val="30"/>
-          <w:szCs w:val="30"/>
-        </w:rPr>
-        <w:t>Based on given table, solve the following query ?</w:t>
-      </w:r>
-    </w:p>
-    <w:p>
-      <w:pPr>
-        <w:pStyle w:val="Normal"/>
-        <w:numPr>
-          <w:ilvl w:val="0"/>
-          <w:numId w:val="3"/>
         </w:numPr>
         <w:rPr/>
       </w:pPr>
@@ -2809,7 +2822,7 @@
         <w:pStyle w:val="TextBody"/>
         <w:numPr>
           <w:ilvl w:val="0"/>
-          <w:numId w:val="4"/>
+          <w:numId w:val="3"/>
         </w:numPr>
         <w:tabs>
           <w:tab w:val="clear" w:pos="709"/>
@@ -2835,7 +2848,7 @@
         <w:pStyle w:val="TextBody"/>
         <w:numPr>
           <w:ilvl w:val="0"/>
-          <w:numId w:val="4"/>
+          <w:numId w:val="3"/>
         </w:numPr>
         <w:tabs>
           <w:tab w:val="clear" w:pos="709"/>
@@ -2861,7 +2874,7 @@
         <w:pStyle w:val="TextBody"/>
         <w:numPr>
           <w:ilvl w:val="0"/>
-          <w:numId w:val="4"/>
+          <w:numId w:val="3"/>
         </w:numPr>
         <w:tabs>
           <w:tab w:val="clear" w:pos="709"/>
@@ -3217,119 +3230,110 @@
   <w:abstractNum w:abstractNumId="1">
     <w:lvl w:ilvl="0">
       <w:start w:val="1"/>
-      <w:numFmt w:val="none"/>
-      <w:suff w:val="nothing"/>
-      <w:lvlText w:val=""/>
+      <w:numFmt w:val="decimal"/>
+      <w:lvlText w:val="%1"/>
       <w:lvlJc w:val="left"/>
       <w:pPr>
         <w:tabs>
-          <w:tab w:val="num" w:pos="0"/>
+          <w:tab w:val="num" w:pos="720"/>
         </w:tabs>
-        <w:ind w:left="0" w:hanging="0"/>
+        <w:ind w:left="720" w:hanging="360"/>
       </w:pPr>
     </w:lvl>
     <w:lvl w:ilvl="1">
       <w:start w:val="1"/>
-      <w:numFmt w:val="none"/>
-      <w:suff w:val="nothing"/>
-      <w:lvlText w:val=""/>
+      <w:numFmt w:val="decimal"/>
+      <w:lvlText w:val="%1.%2"/>
       <w:lvlJc w:val="left"/>
       <w:pPr>
         <w:tabs>
-          <w:tab w:val="num" w:pos="0"/>
+          <w:tab w:val="num" w:pos="1080"/>
         </w:tabs>
-        <w:ind w:left="0" w:hanging="0"/>
+        <w:ind w:left="1080" w:hanging="360"/>
       </w:pPr>
     </w:lvl>
     <w:lvl w:ilvl="2">
       <w:start w:val="1"/>
-      <w:numFmt w:val="none"/>
-      <w:suff w:val="nothing"/>
-      <w:lvlText w:val=""/>
+      <w:numFmt w:val="decimal"/>
+      <w:lvlText w:val="%2.%3"/>
       <w:lvlJc w:val="left"/>
       <w:pPr>
         <w:tabs>
-          <w:tab w:val="num" w:pos="0"/>
+          <w:tab w:val="num" w:pos="1440"/>
         </w:tabs>
-        <w:ind w:left="0" w:hanging="0"/>
+        <w:ind w:left="1440" w:hanging="360"/>
       </w:pPr>
     </w:lvl>
     <w:lvl w:ilvl="3">
       <w:start w:val="1"/>
-      <w:numFmt w:val="none"/>
-      <w:suff w:val="nothing"/>
-      <w:lvlText w:val=""/>
+      <w:numFmt w:val="decimal"/>
+      <w:lvlText w:val="%3.%4"/>
       <w:lvlJc w:val="left"/>
       <w:pPr>
         <w:tabs>
-          <w:tab w:val="num" w:pos="0"/>
+          <w:tab w:val="num" w:pos="1800"/>
         </w:tabs>
-        <w:ind w:left="0" w:hanging="0"/>
+        <w:ind w:left="1800" w:hanging="360"/>
       </w:pPr>
     </w:lvl>
     <w:lvl w:ilvl="4">
       <w:start w:val="1"/>
-      <w:numFmt w:val="none"/>
-      <w:suff w:val="nothing"/>
-      <w:lvlText w:val=""/>
+      <w:numFmt w:val="decimal"/>
+      <w:lvlText w:val="%4.%5"/>
       <w:lvlJc w:val="left"/>
       <w:pPr>
         <w:tabs>
-          <w:tab w:val="num" w:pos="0"/>
+          <w:tab w:val="num" w:pos="2160"/>
         </w:tabs>
-        <w:ind w:left="0" w:hanging="0"/>
+        <w:ind w:left="2160" w:hanging="360"/>
       </w:pPr>
     </w:lvl>
     <w:lvl w:ilvl="5">
       <w:start w:val="1"/>
-      <w:numFmt w:val="none"/>
-      <w:suff w:val="nothing"/>
-      <w:lvlText w:val=""/>
+      <w:numFmt w:val="decimal"/>
+      <w:lvlText w:val="%5.%6"/>
       <w:lvlJc w:val="left"/>
       <w:pPr>
         <w:tabs>
-          <w:tab w:val="num" w:pos="0"/>
+          <w:tab w:val="num" w:pos="2520"/>
         </w:tabs>
-        <w:ind w:left="0" w:hanging="0"/>
+        <w:ind w:left="2520" w:hanging="360"/>
       </w:pPr>
     </w:lvl>
     <w:lvl w:ilvl="6">
       <w:start w:val="1"/>
-      <w:numFmt w:val="none"/>
-      <w:suff w:val="nothing"/>
-      <w:lvlText w:val=""/>
+      <w:numFmt w:val="decimal"/>
+      <w:lvlText w:val="%6.%7"/>
       <w:lvlJc w:val="left"/>
       <w:pPr>
         <w:tabs>
-          <w:tab w:val="num" w:pos="0"/>
+          <w:tab w:val="num" w:pos="2880"/>
         </w:tabs>
-        <w:ind w:left="0" w:hanging="0"/>
+        <w:ind w:left="2880" w:hanging="360"/>
       </w:pPr>
     </w:lvl>
     <w:lvl w:ilvl="7">
       <w:start w:val="1"/>
-      <w:numFmt w:val="none"/>
-      <w:suff w:val="nothing"/>
-      <w:lvlText w:val=""/>
+      <w:numFmt w:val="decimal"/>
+      <w:lvlText w:val="%7.%8"/>
       <w:lvlJc w:val="left"/>
       <w:pPr>
         <w:tabs>
-          <w:tab w:val="num" w:pos="0"/>
+          <w:tab w:val="num" w:pos="3240"/>
         </w:tabs>
-        <w:ind w:left="0" w:hanging="0"/>
+        <w:ind w:left="3240" w:hanging="360"/>
       </w:pPr>
     </w:lvl>
     <w:lvl w:ilvl="8">
       <w:start w:val="1"/>
-      <w:numFmt w:val="none"/>
-      <w:suff w:val="nothing"/>
-      <w:lvlText w:val=""/>
+      <w:numFmt w:val="decimal"/>
+      <w:lvlText w:val="%8.%9"/>
       <w:lvlJc w:val="left"/>
       <w:pPr>
         <w:tabs>
-          <w:tab w:val="num" w:pos="0"/>
+          <w:tab w:val="num" w:pos="3600"/>
         </w:tabs>
-        <w:ind w:left="0" w:hanging="0"/>
+        <w:ind w:left="3600" w:hanging="360"/>
       </w:pPr>
     </w:lvl>
   </w:abstractNum>
@@ -3444,116 +3448,6 @@
     </w:lvl>
   </w:abstractNum>
   <w:abstractNum w:abstractNumId="3">
-    <w:lvl w:ilvl="0">
-      <w:start w:val="1"/>
-      <w:numFmt w:val="decimal"/>
-      <w:lvlText w:val="%1"/>
-      <w:lvlJc w:val="left"/>
-      <w:pPr>
-        <w:tabs>
-          <w:tab w:val="num" w:pos="720"/>
-        </w:tabs>
-        <w:ind w:left="720" w:hanging="360"/>
-      </w:pPr>
-    </w:lvl>
-    <w:lvl w:ilvl="1">
-      <w:start w:val="1"/>
-      <w:numFmt w:val="decimal"/>
-      <w:lvlText w:val="%1.%2"/>
-      <w:lvlJc w:val="left"/>
-      <w:pPr>
-        <w:tabs>
-          <w:tab w:val="num" w:pos="1080"/>
-        </w:tabs>
-        <w:ind w:left="1080" w:hanging="360"/>
-      </w:pPr>
-    </w:lvl>
-    <w:lvl w:ilvl="2">
-      <w:start w:val="1"/>
-      <w:numFmt w:val="decimal"/>
-      <w:lvlText w:val="%2.%3"/>
-      <w:lvlJc w:val="left"/>
-      <w:pPr>
-        <w:tabs>
-          <w:tab w:val="num" w:pos="1440"/>
-        </w:tabs>
-        <w:ind w:left="1440" w:hanging="360"/>
-      </w:pPr>
-    </w:lvl>
-    <w:lvl w:ilvl="3">
-      <w:start w:val="1"/>
-      <w:numFmt w:val="decimal"/>
-      <w:lvlText w:val="%3.%4"/>
-      <w:lvlJc w:val="left"/>
-      <w:pPr>
-        <w:tabs>
-          <w:tab w:val="num" w:pos="1800"/>
-        </w:tabs>
-        <w:ind w:left="1800" w:hanging="360"/>
-      </w:pPr>
-    </w:lvl>
-    <w:lvl w:ilvl="4">
-      <w:start w:val="1"/>
-      <w:numFmt w:val="decimal"/>
-      <w:lvlText w:val="%4.%5"/>
-      <w:lvlJc w:val="left"/>
-      <w:pPr>
-        <w:tabs>
-          <w:tab w:val="num" w:pos="2160"/>
-        </w:tabs>
-        <w:ind w:left="2160" w:hanging="360"/>
-      </w:pPr>
-    </w:lvl>
-    <w:lvl w:ilvl="5">
-      <w:start w:val="1"/>
-      <w:numFmt w:val="decimal"/>
-      <w:lvlText w:val="%5.%6"/>
-      <w:lvlJc w:val="left"/>
-      <w:pPr>
-        <w:tabs>
-          <w:tab w:val="num" w:pos="2520"/>
-        </w:tabs>
-        <w:ind w:left="2520" w:hanging="360"/>
-      </w:pPr>
-    </w:lvl>
-    <w:lvl w:ilvl="6">
-      <w:start w:val="1"/>
-      <w:numFmt w:val="decimal"/>
-      <w:lvlText w:val="%6.%7"/>
-      <w:lvlJc w:val="left"/>
-      <w:pPr>
-        <w:tabs>
-          <w:tab w:val="num" w:pos="2880"/>
-        </w:tabs>
-        <w:ind w:left="2880" w:hanging="360"/>
-      </w:pPr>
-    </w:lvl>
-    <w:lvl w:ilvl="7">
-      <w:start w:val="1"/>
-      <w:numFmt w:val="decimal"/>
-      <w:lvlText w:val="%7.%8"/>
-      <w:lvlJc w:val="left"/>
-      <w:pPr>
-        <w:tabs>
-          <w:tab w:val="num" w:pos="3240"/>
-        </w:tabs>
-        <w:ind w:left="3240" w:hanging="360"/>
-      </w:pPr>
-    </w:lvl>
-    <w:lvl w:ilvl="8">
-      <w:start w:val="1"/>
-      <w:numFmt w:val="decimal"/>
-      <w:lvlText w:val="%8.%9"/>
-      <w:lvlJc w:val="left"/>
-      <w:pPr>
-        <w:tabs>
-          <w:tab w:val="num" w:pos="3600"/>
-        </w:tabs>
-        <w:ind w:left="3600" w:hanging="360"/>
-      </w:pPr>
-    </w:lvl>
-  </w:abstractNum>
-  <w:abstractNum w:abstractNumId="4">
     <w:lvl w:ilvl="0">
       <w:start w:val="1"/>
       <w:numFmt w:val="bullet"/>
@@ -3688,6 +3582,125 @@
       <w:rPr>
         <w:rFonts w:ascii="Symbol" w:hAnsi="Symbol" w:cs="Symbol" w:hint="default"/>
       </w:rPr>
+    </w:lvl>
+  </w:abstractNum>
+  <w:abstractNum w:abstractNumId="4">
+    <w:lvl w:ilvl="0">
+      <w:start w:val="1"/>
+      <w:numFmt w:val="none"/>
+      <w:suff w:val="nothing"/>
+      <w:lvlText w:val=""/>
+      <w:lvlJc w:val="left"/>
+      <w:pPr>
+        <w:tabs>
+          <w:tab w:val="num" w:pos="0"/>
+        </w:tabs>
+        <w:ind w:left="0" w:hanging="0"/>
+      </w:pPr>
+    </w:lvl>
+    <w:lvl w:ilvl="1">
+      <w:start w:val="1"/>
+      <w:numFmt w:val="none"/>
+      <w:suff w:val="nothing"/>
+      <w:lvlText w:val=""/>
+      <w:lvlJc w:val="left"/>
+      <w:pPr>
+        <w:tabs>
+          <w:tab w:val="num" w:pos="0"/>
+        </w:tabs>
+        <w:ind w:left="0" w:hanging="0"/>
+      </w:pPr>
+    </w:lvl>
+    <w:lvl w:ilvl="2">
+      <w:start w:val="1"/>
+      <w:numFmt w:val="none"/>
+      <w:suff w:val="nothing"/>
+      <w:lvlText w:val=""/>
+      <w:lvlJc w:val="left"/>
+      <w:pPr>
+        <w:tabs>
+          <w:tab w:val="num" w:pos="0"/>
+        </w:tabs>
+        <w:ind w:left="0" w:hanging="0"/>
+      </w:pPr>
+    </w:lvl>
+    <w:lvl w:ilvl="3">
+      <w:start w:val="1"/>
+      <w:numFmt w:val="none"/>
+      <w:suff w:val="nothing"/>
+      <w:lvlText w:val=""/>
+      <w:lvlJc w:val="left"/>
+      <w:pPr>
+        <w:tabs>
+          <w:tab w:val="num" w:pos="0"/>
+        </w:tabs>
+        <w:ind w:left="0" w:hanging="0"/>
+      </w:pPr>
+    </w:lvl>
+    <w:lvl w:ilvl="4">
+      <w:start w:val="1"/>
+      <w:numFmt w:val="none"/>
+      <w:suff w:val="nothing"/>
+      <w:lvlText w:val=""/>
+      <w:lvlJc w:val="left"/>
+      <w:pPr>
+        <w:tabs>
+          <w:tab w:val="num" w:pos="0"/>
+        </w:tabs>
+        <w:ind w:left="0" w:hanging="0"/>
+      </w:pPr>
+    </w:lvl>
+    <w:lvl w:ilvl="5">
+      <w:start w:val="1"/>
+      <w:numFmt w:val="none"/>
+      <w:suff w:val="nothing"/>
+      <w:lvlText w:val=""/>
+      <w:lvlJc w:val="left"/>
+      <w:pPr>
+        <w:tabs>
+          <w:tab w:val="num" w:pos="0"/>
+        </w:tabs>
+        <w:ind w:left="0" w:hanging="0"/>
+      </w:pPr>
+    </w:lvl>
+    <w:lvl w:ilvl="6">
+      <w:start w:val="1"/>
+      <w:numFmt w:val="none"/>
+      <w:suff w:val="nothing"/>
+      <w:lvlText w:val=""/>
+      <w:lvlJc w:val="left"/>
+      <w:pPr>
+        <w:tabs>
+          <w:tab w:val="num" w:pos="0"/>
+        </w:tabs>
+        <w:ind w:left="0" w:hanging="0"/>
+      </w:pPr>
+    </w:lvl>
+    <w:lvl w:ilvl="7">
+      <w:start w:val="1"/>
+      <w:numFmt w:val="none"/>
+      <w:suff w:val="nothing"/>
+      <w:lvlText w:val=""/>
+      <w:lvlJc w:val="left"/>
+      <w:pPr>
+        <w:tabs>
+          <w:tab w:val="num" w:pos="0"/>
+        </w:tabs>
+        <w:ind w:left="0" w:hanging="0"/>
+      </w:pPr>
+    </w:lvl>
+    <w:lvl w:ilvl="8">
+      <w:start w:val="1"/>
+      <w:numFmt w:val="none"/>
+      <w:suff w:val="nothing"/>
+      <w:lvlText w:val=""/>
+      <w:lvlJc w:val="left"/>
+      <w:pPr>
+        <w:tabs>
+          <w:tab w:val="num" w:pos="0"/>
+        </w:tabs>
+        <w:ind w:left="0" w:hanging="0"/>
+      </w:pPr>
     </w:lvl>
   </w:abstractNum>
   <w:num w:numId="1">
@@ -3728,9 +3741,7 @@
     <w:pPr>
       <w:widowControl/>
       <w:suppressAutoHyphens w:val="true"/>
-      <w:kinsoku w:val="true"/>
-      <w:overflowPunct w:val="true"/>
-      <w:autoSpaceDE w:val="true"/>
+      <w:overflowPunct w:val="false"/>
       <w:bidi w:val="0"/>
       <w:spacing w:before="0" w:after="0"/>
       <w:jc w:val="left"/>
@@ -3750,10 +3761,6 @@
     <w:next w:val="TextBody"/>
     <w:qFormat/>
     <w:pPr>
-      <w:numPr>
-        <w:ilvl w:val="0"/>
-        <w:numId w:val="0"/>
-      </w:numPr>
       <w:spacing w:before="140" w:after="120"/>
       <w:outlineLvl w:val="2"/>
     </w:pPr>

</xml_diff>